<commit_message>
Finished CSE480 final paper
</commit_message>
<xml_diff>
--- a/CompTheory/CSE480_Final.docx
+++ b/CompTheory/CSE480_Final.docx
@@ -845,7 +845,7 @@
                     </pic:cNvPicPr>
                   </pic:nvPicPr>
                   <pic:blipFill>
-                    <a:blip r:embed="rId5">
+                    <a:blip r:embed="rId6">
                       <a:extLst>
                         <a:ext uri="{28A0092B-C50C-407E-A947-70E740481C1C}">
                           <a14:useLocalDpi xmlns:a14="http://schemas.microsoft.com/office/drawing/2010/main" val="0"/>
@@ -3312,200 +3312,17 @@
     <w:p>
       <w:pPr>
         <w:rPr>
-          <w:iCs/>
-        </w:rPr>
-      </w:pPr>
-    </w:p>
-    <w:p>
-      <w:pPr>
-        <w:rPr>
-          <w:iCs/>
-        </w:rPr>
-      </w:pPr>
-    </w:p>
-    <w:p>
-      <w:pPr>
-        <w:rPr>
-          <w:iCs/>
-        </w:rPr>
-      </w:pPr>
-    </w:p>
-    <w:p>
-      <w:pPr>
-        <w:rPr>
-          <w:iCs/>
-        </w:rPr>
-      </w:pPr>
-    </w:p>
-    <w:p>
-      <w:pPr>
-        <w:rPr>
-          <w:iCs/>
-        </w:rPr>
-      </w:pPr>
-    </w:p>
-    <w:p>
-      <w:pPr>
-        <w:rPr>
-          <w:iCs/>
-        </w:rPr>
-      </w:pPr>
-    </w:p>
-    <w:p>
-      <w:pPr>
-        <w:rPr>
-          <w:iCs/>
-        </w:rPr>
-      </w:pPr>
-    </w:p>
-    <w:p>
-      <w:pPr>
-        <w:rPr>
-          <w:iCs/>
-        </w:rPr>
-      </w:pPr>
-    </w:p>
-    <w:p>
-      <w:pPr>
-        <w:rPr>
-          <w:iCs/>
-        </w:rPr>
-      </w:pPr>
-    </w:p>
-    <w:p>
-      <w:pPr>
-        <w:rPr>
-          <w:iCs/>
-        </w:rPr>
-      </w:pPr>
-    </w:p>
-    <w:p>
-      <w:pPr>
-        <w:rPr>
-          <w:iCs/>
-        </w:rPr>
-      </w:pPr>
-    </w:p>
-    <w:p>
-      <w:pPr>
-        <w:rPr>
-          <w:iCs/>
-        </w:rPr>
-      </w:pPr>
-    </w:p>
-    <w:p>
-      <w:pPr>
-        <w:rPr>
-          <w:iCs/>
-        </w:rPr>
-      </w:pPr>
-    </w:p>
-    <w:p>
-      <w:pPr>
-        <w:rPr>
-          <w:iCs/>
-        </w:rPr>
-      </w:pPr>
-    </w:p>
-    <w:p>
-      <w:pPr>
-        <w:rPr>
-          <w:iCs/>
-        </w:rPr>
-      </w:pPr>
-    </w:p>
-    <w:p>
-      <w:pPr>
-        <w:rPr>
-          <w:iCs/>
-        </w:rPr>
-      </w:pPr>
-    </w:p>
-    <w:p>
-      <w:pPr>
-        <w:rPr>
-          <w:iCs/>
-        </w:rPr>
-      </w:pPr>
-    </w:p>
-    <w:p>
-      <w:pPr>
-        <w:rPr>
-          <w:iCs/>
-        </w:rPr>
-      </w:pPr>
-    </w:p>
-    <w:p>
-      <w:pPr>
-        <w:rPr>
-          <w:iCs/>
-        </w:rPr>
-      </w:pPr>
-    </w:p>
-    <w:p>
-      <w:pPr>
-        <w:rPr>
-          <w:iCs/>
-        </w:rPr>
-      </w:pPr>
-    </w:p>
-    <w:p>
-      <w:pPr>
-        <w:rPr>
-          <w:iCs/>
-        </w:rPr>
-      </w:pPr>
-    </w:p>
-    <w:p>
-      <w:pPr>
-        <w:rPr>
-          <w:iCs/>
-        </w:rPr>
-      </w:pPr>
-    </w:p>
-    <w:p>
-      <w:pPr>
-        <w:rPr>
-          <w:iCs/>
-        </w:rPr>
-      </w:pPr>
-    </w:p>
-    <w:p>
-      <w:pPr>
-        <w:rPr>
-          <w:iCs/>
-        </w:rPr>
-      </w:pPr>
-    </w:p>
-    <w:p>
-      <w:pPr>
-        <w:rPr>
-          <w:iCs/>
-        </w:rPr>
-      </w:pPr>
-    </w:p>
-    <w:p>
-      <w:pPr>
-        <w:rPr>
-          <w:iCs/>
-        </w:rPr>
-      </w:pPr>
-    </w:p>
-    <w:p>
-      <w:pPr>
-        <w:rPr>
-          <w:b/>
-          <w:bCs/>
-          <w:iCs/>
-        </w:rPr>
-      </w:pPr>
-      <w:r>
-        <w:rPr>
-          <w:b/>
-          <w:bCs/>
-          <w:iCs/>
-        </w:rPr>
-        <w:lastRenderedPageBreak/>
+          <w:b/>
+          <w:bCs/>
+          <w:iCs/>
+        </w:rPr>
+      </w:pPr>
+      <w:r>
+        <w:rPr>
+          <w:b/>
+          <w:bCs/>
+          <w:iCs/>
+        </w:rPr>
         <w:t xml:space="preserve">5. </w:t>
       </w:r>
       <w:r>
@@ -3724,9 +3541,9 @@
           <w:noProof/>
         </w:rPr>
         <w:drawing>
-          <wp:inline distT="0" distB="0" distL="0" distR="0" wp14:anchorId="17123126" wp14:editId="194FE2C0">
-            <wp:extent cx="4914900" cy="2390775"/>
-            <wp:effectExtent l="0" t="0" r="0" b="9525"/>
+          <wp:inline distT="0" distB="0" distL="0" distR="0" wp14:anchorId="17123126" wp14:editId="7B027D21">
+            <wp:extent cx="4152900" cy="2020112"/>
+            <wp:effectExtent l="0" t="0" r="0" b="0"/>
             <wp:docPr id="3" name="Picture 3"/>
             <wp:cNvGraphicFramePr>
               <a:graphicFrameLocks xmlns:a="http://schemas.openxmlformats.org/drawingml/2006/main" noChangeAspect="1"/>
@@ -3741,7 +3558,7 @@
                     </pic:cNvPicPr>
                   </pic:nvPicPr>
                   <pic:blipFill>
-                    <a:blip r:embed="rId6">
+                    <a:blip r:embed="rId7">
                       <a:extLst>
                         <a:ext uri="{28A0092B-C50C-407E-A947-70E740481C1C}">
                           <a14:useLocalDpi xmlns:a14="http://schemas.microsoft.com/office/drawing/2010/main" val="0"/>
@@ -3756,7 +3573,7 @@
                   <pic:spPr bwMode="auto">
                     <a:xfrm>
                       <a:off x="0" y="0"/>
-                      <a:ext cx="4914900" cy="2390775"/>
+                      <a:ext cx="4162982" cy="2025016"/>
                     </a:xfrm>
                     <a:prstGeom prst="rect">
                       <a:avLst/>
@@ -4130,14 +3947,7 @@
         <w:rPr>
           <w:iCs/>
         </w:rPr>
-        <w:t xml:space="preserve"> when we flip one of the above cards, we switch position 3 with position (3 + </w:t>
-      </w:r>
-      <w:r>
-        <w:rPr>
-          <w:iCs/>
-        </w:rPr>
-        <w:lastRenderedPageBreak/>
-        <w:t>10/2) = 8, which are the 2 positions right next to each other. This might become important later on.</w:t>
+        <w:t xml:space="preserve"> when we flip one of the above cards, we switch position 3 with position (3 + 10/2) = 8, which are the 2 positions right next to each other. This might become important later on.</w:t>
       </w:r>
     </w:p>
     <w:p>
@@ -4564,6 +4374,12 @@
         </w:rPr>
         <w:t xml:space="preserve"> Obviously, if all branches reject then reject.</w:t>
       </w:r>
+      <w:r>
+        <w:rPr>
+          <w:iCs/>
+        </w:rPr>
+        <w:t>”</w:t>
+      </w:r>
     </w:p>
     <w:p>
       <w:pPr>
@@ -4602,7 +4418,14 @@
         <w:rPr>
           <w:iCs/>
         </w:rPr>
-        <w:t xml:space="preserve">) since the machine needs to go through every card, then for each card the branch that decides to flip the card must go through all the holes. Step 3 traverses through all hole positions and all the cards for each hole, so </w:t>
+        <w:t xml:space="preserve">) since the machine needs to go through every card, then for each card the branch that decides to flip the card must go through all the holes. Step 3 traverses through all hole positions and all </w:t>
+      </w:r>
+      <w:r>
+        <w:rPr>
+          <w:iCs/>
+        </w:rPr>
+        <w:lastRenderedPageBreak/>
+        <w:t xml:space="preserve">the cards for each hole, so </w:t>
       </w:r>
       <w:proofErr w:type="gramStart"/>
       <w:r>
@@ -4932,19 +4755,11 @@
         </w:rPr>
         <w:t xml:space="preserve">SAT can be reduced to PUZZLE, we create </w:t>
       </w:r>
-      <w:proofErr w:type="gramStart"/>
-      <w:r>
-        <w:rPr>
-          <w:iCs/>
-        </w:rPr>
-        <w:t>an</w:t>
-      </w:r>
-      <w:proofErr w:type="gramEnd"/>
-      <w:r>
-        <w:rPr>
-          <w:iCs/>
-        </w:rPr>
-        <w:t xml:space="preserve"> polynomial time algorithm</w:t>
+      <w:r>
+        <w:rPr>
+          <w:iCs/>
+        </w:rPr>
+        <w:t>a polynomial time algorithm</w:t>
       </w:r>
       <w:r>
         <w:rPr>
@@ -4984,7 +4799,6 @@
         <w:rPr>
           <w:iCs/>
         </w:rPr>
-        <w:lastRenderedPageBreak/>
         <w:t xml:space="preserve">Before we do the reduction, we must notice first the similarity between PUZZLE and </w:t>
       </w:r>
       <w:r>
@@ -5261,7 +5075,21 @@
           <w:iCs/>
           <w:u w:val="single"/>
         </w:rPr>
-        <w:t>Flipping a card means switching the value of a variable</w:t>
+        <w:t xml:space="preserve">Flipping a card means switching the </w:t>
+      </w:r>
+      <w:r>
+        <w:rPr>
+          <w:iCs/>
+          <w:u w:val="single"/>
+        </w:rPr>
+        <w:t xml:space="preserve">truth </w:t>
+      </w:r>
+      <w:r>
+        <w:rPr>
+          <w:iCs/>
+          <w:u w:val="single"/>
+        </w:rPr>
+        <w:t>value of a variable</w:t>
       </w:r>
       <w:r>
         <w:rPr>
@@ -5383,7 +5211,14 @@
         <w:rPr>
           <w:iCs/>
         </w:rPr>
-        <w:t xml:space="preserve"> in a clause, then both positions on a row corresponding to that clause are unpunched (bit value 1) since</w:t>
+        <w:t xml:space="preserve"> in a clause, then both positions on a row corresponding to that clause are </w:t>
+      </w:r>
+      <w:r>
+        <w:rPr>
+          <w:iCs/>
+        </w:rPr>
+        <w:lastRenderedPageBreak/>
+        <w:t>unpunched (bit value 1) since</w:t>
       </w:r>
       <w:r>
         <w:rPr>
@@ -5662,7 +5497,6 @@
           <w:iCs/>
           <w:noProof/>
         </w:rPr>
-        <w:lastRenderedPageBreak/>
         <w:drawing>
           <wp:inline distT="0" distB="0" distL="0" distR="0" wp14:anchorId="70D09B14" wp14:editId="39724121">
             <wp:extent cx="5295900" cy="2571567"/>
@@ -5681,7 +5515,7 @@
                     </pic:cNvPicPr>
                   </pic:nvPicPr>
                   <pic:blipFill>
-                    <a:blip r:embed="rId7">
+                    <a:blip r:embed="rId8">
                       <a:extLst>
                         <a:ext uri="{28A0092B-C50C-407E-A947-70E740481C1C}">
                           <a14:useLocalDpi xmlns:a14="http://schemas.microsoft.com/office/drawing/2010/main" val="0"/>
@@ -5794,7 +5628,14 @@
         <w:rPr>
           <w:iCs/>
         </w:rPr>
-        <w:t xml:space="preserve"> Clause 1 (hole position 1) will always be covered since both position 1 and position 5 on X card are unpunched. Clause 2 (hole position 2) can only be covered if X = 1, which means that the X card cannot be flipped the other way. This means that on clause 3, Y has to be 1 (not flipped) to cover the left hole (hole position 3). However, with this set up, hole number 4 clearly cannot be covered. As such, we see that the </w:t>
+        <w:t xml:space="preserve"> Clause 1 (hole position 1) will always be covered since both position 1 and position 5 on X card are unpunched. Clause 2 (hole position 2) can only be covered if X = 1, which means that the X card cannot be flipped the other way. This means that on clause 3, Y has to be 1 (not flipped) to cover the left hole (hole position 3). However, with this set up, hole number 4 clearly cannot be </w:t>
+      </w:r>
+      <w:r>
+        <w:rPr>
+          <w:iCs/>
+        </w:rPr>
+        <w:lastRenderedPageBreak/>
+        <w:t xml:space="preserve">covered. As such, we see that the </w:t>
       </w:r>
       <w:r>
         <w:rPr>
@@ -5820,19 +5661,7 @@
         <w:rPr>
           <w:iCs/>
         </w:rPr>
-        <w:t xml:space="preserve">expression </w:t>
-      </w:r>
-      <w:r>
-        <w:rPr>
-          <w:iCs/>
-        </w:rPr>
-        <w:t>Φ</w:t>
-      </w:r>
-      <w:r>
-        <w:rPr>
-          <w:iCs/>
-        </w:rPr>
-        <w:t xml:space="preserve"> is NOT in 3SAT.</w:t>
+        <w:t>expression Φ is NOT in 3SAT.</w:t>
       </w:r>
     </w:p>
     <w:p>
@@ -6154,7 +5983,6 @@
         <w:rPr>
           <w:iCs/>
         </w:rPr>
-        <w:lastRenderedPageBreak/>
         <w:t xml:space="preserve">For each card created, </w:t>
       </w:r>
       <w:r>
@@ -6801,6 +6629,7 @@
           <w:bCs/>
           <w:iCs/>
         </w:rPr>
+        <w:lastRenderedPageBreak/>
         <w:t xml:space="preserve">6. Define </w:t>
       </w:r>
       <w:r>
@@ -7287,7 +7116,6 @@
         <w:rPr>
           <w:iCs/>
         </w:rPr>
-        <w:lastRenderedPageBreak/>
         <w:t>Now the machine look</w:t>
       </w:r>
       <w:r>
@@ -7772,6 +7600,7 @@
         <w:rPr>
           <w:iCs/>
         </w:rPr>
+        <w:lastRenderedPageBreak/>
         <w:t>Now, let’s analyze the space complexity of M. Step 1 needs to store 2 binary counters. Since a unary number of length n takes up log(n) space when stored in binary, clear the 2 counters take up 2 * O(</w:t>
       </w:r>
       <w:proofErr w:type="spellStart"/>
@@ -7969,47 +7798,14 @@
     </w:p>
     <w:p>
       <w:pPr>
-        <w:jc w:val="both"/>
-        <w:rPr>
-          <w:iCs/>
-        </w:rPr>
-      </w:pPr>
-    </w:p>
-    <w:p>
-      <w:pPr>
-        <w:jc w:val="both"/>
-        <w:rPr>
-          <w:iCs/>
-        </w:rPr>
-      </w:pPr>
-    </w:p>
-    <w:p>
-      <w:pPr>
-        <w:jc w:val="both"/>
-        <w:rPr>
-          <w:iCs/>
-        </w:rPr>
-      </w:pPr>
-    </w:p>
-    <w:p>
-      <w:pPr>
-        <w:jc w:val="both"/>
-        <w:rPr>
-          <w:iCs/>
-        </w:rPr>
-      </w:pPr>
-    </w:p>
-    <w:p>
-      <w:pPr>
-        <w:rPr>
-          <w:iCs/>
-        </w:rPr>
-      </w:pPr>
-      <w:r>
-        <w:rPr>
-          <w:iCs/>
-        </w:rPr>
-        <w:lastRenderedPageBreak/>
+        <w:rPr>
+          <w:iCs/>
+        </w:rPr>
+      </w:pPr>
+      <w:r>
+        <w:rPr>
+          <w:iCs/>
+        </w:rPr>
         <w:t xml:space="preserve">7. </w:t>
       </w:r>
       <w:r>
@@ -8729,6 +8525,7 @@
         <w:rPr>
           <w:iCs/>
         </w:rPr>
+        <w:lastRenderedPageBreak/>
         <w:t>Recall that 3COLOR is an NP-complete problem</w:t>
       </w:r>
       <w:r>
@@ -8859,98 +8656,131 @@
         <w:rPr>
           <w:iCs/>
         </w:rPr>
-        <w:t xml:space="preserve">our Turing Machine needs to decide </w:t>
-      </w:r>
-      <w:r>
-        <w:rPr>
-          <w:iCs/>
-        </w:rPr>
-        <w:lastRenderedPageBreak/>
-        <w:t>if an input &lt;S, F, h&gt; is schedulable (Yes or No), but we might also care about what that specific schedule that is the solution to the problem is. That sometimes is more important than just knowing whether it can be done. Since an oracle only tells you Yes or No without telling you how, if you actually care about the specific solution to the problem, meaning the actual schedule that works, then I don’t think an oracle will be able to help much.</w:t>
-      </w:r>
-    </w:p>
-    <w:p>
-      <w:pPr>
-        <w:rPr>
-          <w:iCs/>
-        </w:rPr>
-      </w:pPr>
-      <w:r>
-        <w:rPr>
-          <w:iCs/>
-        </w:rPr>
-        <w:br w:type="page"/>
-      </w:r>
-    </w:p>
-    <w:p>
-      <w:pPr>
-        <w:rPr>
-          <w:iCs/>
-        </w:rPr>
-      </w:pPr>
-      <w:r>
-        <w:rPr>
-          <w:iCs/>
-        </w:rPr>
-        <w:lastRenderedPageBreak/>
+        <w:t>our Turing Machine needs to decide if an input &lt;S, F, h&gt; is schedulable (Yes or No), but we might also care about what that specific schedule that is the solution to the problem is. That sometimes is more important than just knowing whether it can be done. Since an oracle only tells you Yes or No without telling you how, if you actually care about the specific solution to the problem, meaning the actual schedule that works, then I don’t think an oracle will be able to help much.</w:t>
+      </w:r>
+    </w:p>
+    <w:p>
+      <w:pPr>
+        <w:rPr>
+          <w:iCs/>
+        </w:rPr>
+      </w:pPr>
+    </w:p>
+    <w:p>
+      <w:pPr>
+        <w:rPr>
+          <w:iCs/>
+        </w:rPr>
+      </w:pPr>
+    </w:p>
+    <w:p>
+      <w:pPr>
+        <w:rPr>
+          <w:b/>
+          <w:bCs/>
+          <w:iCs/>
+        </w:rPr>
+      </w:pPr>
+    </w:p>
+    <w:p>
+      <w:pPr>
+        <w:rPr>
+          <w:b/>
+          <w:bCs/>
+          <w:iCs/>
+        </w:rPr>
+      </w:pPr>
+    </w:p>
+    <w:p>
+      <w:pPr>
+        <w:rPr>
+          <w:iCs/>
+        </w:rPr>
+      </w:pPr>
+      <w:r>
+        <w:rPr>
+          <w:b/>
+          <w:bCs/>
+          <w:iCs/>
+        </w:rPr>
         <w:t xml:space="preserve">9. </w:t>
       </w:r>
       <w:r>
         <w:rPr>
+          <w:b/>
+          <w:bCs/>
           <w:iCs/>
         </w:rPr>
         <w:t xml:space="preserve">Consider the language </w:t>
       </w:r>
       <w:r>
         <w:rPr>
+          <w:b/>
+          <w:bCs/>
           <w:i/>
         </w:rPr>
         <w:t>CATS</w:t>
       </w:r>
       <w:r>
         <w:rPr>
+          <w:b/>
+          <w:bCs/>
           <w:iCs/>
         </w:rPr>
         <w:t xml:space="preserve"> that </w:t>
       </w:r>
       <w:r>
         <w:rPr>
+          <w:b/>
+          <w:bCs/>
           <w:iCs/>
         </w:rPr>
         <w:t>contains the binary representation of .PNG files that contain a picture of a cat. Emily has developed a probabilistic algorithm that determines</w:t>
       </w:r>
       <w:r>
         <w:rPr>
+          <w:b/>
+          <w:bCs/>
           <w:iCs/>
         </w:rPr>
         <w:t xml:space="preserve"> whether a given picture contains a cat</w:t>
       </w:r>
       <w:r>
         <w:rPr>
+          <w:b/>
+          <w:bCs/>
           <w:iCs/>
         </w:rPr>
         <w:t>, b</w:t>
       </w:r>
       <w:r>
         <w:rPr>
+          <w:b/>
+          <w:bCs/>
           <w:iCs/>
         </w:rPr>
         <w:t>ut the algorithm is not great. When the picture contains a cat</w:t>
       </w:r>
       <w:r>
         <w:rPr>
+          <w:b/>
+          <w:bCs/>
           <w:iCs/>
         </w:rPr>
         <w:t xml:space="preserve">, it </w:t>
       </w:r>
       <w:r>
         <w:rPr>
+          <w:b/>
+          <w:bCs/>
           <w:iCs/>
         </w:rPr>
         <w:t xml:space="preserve">only </w:t>
       </w:r>
       <w:r>
         <w:rPr>
+          <w:b/>
+          <w:bCs/>
           <w:iCs/>
         </w:rPr>
         <w:t>accurately predicts it with 60% accuracy. When the picture does not contain a cat, it accurately rejects it 58% of the time.</w:t>
@@ -8966,29 +8796,40 @@
     <w:p>
       <w:pPr>
         <w:rPr>
-          <w:iCs/>
-        </w:rPr>
-      </w:pPr>
-      <w:r>
-        <w:rPr>
+          <w:b/>
+          <w:bCs/>
+          <w:iCs/>
+        </w:rPr>
+      </w:pPr>
+      <w:r>
+        <w:rPr>
+          <w:b/>
+          <w:bCs/>
           <w:iCs/>
         </w:rPr>
         <w:t xml:space="preserve">A) Is </w:t>
       </w:r>
       <w:r>
         <w:rPr>
+          <w:b/>
+          <w:bCs/>
           <w:i/>
         </w:rPr>
         <w:t>CATS</w:t>
       </w:r>
       <w:r>
         <w:rPr>
+          <w:b/>
+          <w:bCs/>
           <w:iCs/>
         </w:rPr>
         <w:t xml:space="preserve"> </w:t>
       </w:r>
       <m:oMath>
         <m:r>
+          <m:rPr>
+            <m:sty m:val="bi"/>
+          </m:rPr>
           <w:rPr>
             <w:rFonts w:ascii="Cambria Math" w:hAnsi="Cambria Math"/>
           </w:rPr>
@@ -8997,6 +8838,8 @@
       </m:oMath>
       <w:r>
         <w:rPr>
+          <w:b/>
+          <w:bCs/>
           <w:iCs/>
         </w:rPr>
         <w:t>? Explain.</w:t>
@@ -9008,61 +8851,139 @@
           <w:iCs/>
         </w:rPr>
       </w:pPr>
-    </w:p>
-    <w:p>
-      <w:pPr>
-        <w:rPr>
-          <w:iCs/>
-        </w:rPr>
-      </w:pPr>
-    </w:p>
-    <w:p>
-      <w:pPr>
-        <w:rPr>
-          <w:iCs/>
-        </w:rPr>
-      </w:pPr>
-    </w:p>
-    <w:p>
-      <w:pPr>
-        <w:rPr>
-          <w:iCs/>
-        </w:rPr>
-      </w:pPr>
-    </w:p>
-    <w:p>
-      <w:pPr>
-        <w:rPr>
-          <w:iCs/>
-        </w:rPr>
-      </w:pPr>
-    </w:p>
-    <w:p>
-      <w:pPr>
-        <w:rPr>
-          <w:iCs/>
-        </w:rPr>
-      </w:pPr>
-      <w:r>
-        <w:rPr>
-          <w:iCs/>
-        </w:rPr>
-        <w:t xml:space="preserve">B) Is </w:t>
-      </w:r>
-      <w:r>
-        <w:rPr>
-          <w:i/>
-        </w:rPr>
-        <w:t>CATS</w:t>
-      </w:r>
-      <w:r>
-        <w:rPr>
-          <w:iCs/>
-        </w:rPr>
-        <w:t xml:space="preserve"> </w:t>
+      <w:r>
+        <w:rPr>
+          <w:iCs/>
+        </w:rPr>
+        <w:tab/>
+      </w:r>
+      <w:r>
+        <w:rPr>
+          <w:iCs/>
+        </w:rPr>
+        <w:t xml:space="preserve">From definition 10.4, we see that </w:t>
+      </w:r>
+      <w:r>
+        <w:rPr>
+          <w:iCs/>
+        </w:rPr>
+        <w:t>“</w:t>
+      </w:r>
+      <w:r>
+        <w:rPr>
+          <w:iCs/>
+        </w:rPr>
+        <w:t>BPP is the class of</w:t>
+      </w:r>
+      <w:r>
+        <w:rPr>
+          <w:iCs/>
+        </w:rPr>
+        <w:t xml:space="preserve"> languages that are decided by probabilistic polynomial time Turing machin</w:t>
+      </w:r>
+      <w:r>
+        <w:rPr>
+          <w:iCs/>
+        </w:rPr>
+        <w:t>es with an error probability of 1/3</w:t>
+      </w:r>
+      <w:r>
+        <w:rPr>
+          <w:iCs/>
+        </w:rPr>
+        <w:t>” and “any constant error would yield and equivalent definition as long as it is strictly between 0 and 1/2” (pg. 397).</w:t>
+      </w:r>
+    </w:p>
+    <w:p>
+      <w:pPr>
+        <w:rPr>
+          <w:iCs/>
+        </w:rPr>
+      </w:pPr>
+      <w:r>
+        <w:rPr>
+          <w:iCs/>
+        </w:rPr>
+        <w:tab/>
+        <w:t xml:space="preserve">Because Emily’s algorithm is 60% accurate when the picture contains a cat, and 58% of the times when the picture doesn’t contain a cat, we can say that the overall Emily’s algorithm is accurate more than half the times. In other words, her algorithm is </w:t>
+      </w:r>
+      <w:r>
+        <w:rPr>
+          <w:iCs/>
+        </w:rPr>
+        <w:t>more than 50% accurate. This also means that the error rate is “strictly between 0 and 1/2.”</w:t>
+      </w:r>
+      <w:r>
+        <w:rPr>
+          <w:iCs/>
+        </w:rPr>
+        <w:t xml:space="preserve"> As such, by definition, we see that </w:t>
+      </w:r>
+      <w:r>
+        <w:rPr>
+          <w:iCs/>
+        </w:rPr>
+        <w:t xml:space="preserve">CATS </w:t>
       </w:r>
       <m:oMath>
         <m:r>
+          <w:rPr>
+            <w:rFonts w:ascii="Cambria Math" w:hAnsi="Cambria Math"/>
+          </w:rPr>
+          <m:t>∈</m:t>
+        </m:r>
+      </m:oMath>
+      <w:r>
+        <w:rPr>
+          <w:rFonts w:eastAsiaTheme="minorEastAsia"/>
+        </w:rPr>
+        <w:t xml:space="preserve"> BPP.</w:t>
+      </w:r>
+    </w:p>
+    <w:p>
+      <w:pPr>
+        <w:rPr>
+          <w:iCs/>
+        </w:rPr>
+      </w:pPr>
+    </w:p>
+    <w:p>
+      <w:pPr>
+        <w:rPr>
+          <w:b/>
+          <w:bCs/>
+          <w:iCs/>
+        </w:rPr>
+      </w:pPr>
+      <w:r>
+        <w:rPr>
+          <w:b/>
+          <w:bCs/>
+          <w:iCs/>
+        </w:rPr>
+        <w:t xml:space="preserve">B) Is </w:t>
+      </w:r>
+      <w:r>
+        <w:rPr>
+          <w:b/>
+          <w:bCs/>
+          <w:i/>
+        </w:rPr>
+        <w:t>CATS</w:t>
+      </w:r>
+      <w:r>
+        <w:rPr>
+          <w:b/>
+          <w:bCs/>
+          <w:iCs/>
+        </w:rPr>
+        <w:t xml:space="preserve"> </w:t>
+      </w:r>
+      <m:oMath>
+        <m:r>
+          <m:rPr>
+            <m:sty m:val="bi"/>
+          </m:rPr>
           <w:rPr>
             <w:rFonts w:ascii="Cambria Math" w:hAnsi="Cambria Math"/>
           </w:rPr>
@@ -9071,6 +8992,8 @@
       </m:oMath>
       <w:r>
         <w:rPr>
+          <w:b/>
+          <w:bCs/>
           <w:iCs/>
         </w:rPr>
         <w:t>? Explain.</w:t>
@@ -9089,54 +9012,173 @@
           <w:iCs/>
         </w:rPr>
       </w:pPr>
-    </w:p>
-    <w:p>
-      <w:pPr>
-        <w:rPr>
-          <w:iCs/>
-        </w:rPr>
-      </w:pPr>
-    </w:p>
-    <w:p>
-      <w:pPr>
-        <w:rPr>
-          <w:iCs/>
-        </w:rPr>
-      </w:pPr>
-    </w:p>
-    <w:p>
-      <w:pPr>
-        <w:rPr>
-          <w:iCs/>
-        </w:rPr>
-      </w:pPr>
-    </w:p>
-    <w:p>
-      <w:pPr>
-        <w:rPr>
-          <w:iCs/>
-        </w:rPr>
-      </w:pPr>
-      <w:r>
-        <w:rPr>
+      <w:r>
+        <w:rPr>
+          <w:iCs/>
+        </w:rPr>
+        <w:tab/>
+        <w:t>From definition 10.10, we know that “RP is the class of languages decided by probabilistic Turing machines where inputs in the language are accepted with a probability of at least 1/2, and inputs not in the language are rejected with a probability of 1.” (pg. 403)</w:t>
+      </w:r>
+      <w:r>
+        <w:rPr>
+          <w:iCs/>
+        </w:rPr>
+        <w:t xml:space="preserve"> This is called a one-sided error, which means that one of the 2 predictions are always correct.</w:t>
+      </w:r>
+    </w:p>
+    <w:p>
+      <w:pPr>
+        <w:rPr>
+          <w:iCs/>
+        </w:rPr>
+      </w:pPr>
+      <w:r>
+        <w:rPr>
+          <w:iCs/>
+        </w:rPr>
+        <w:lastRenderedPageBreak/>
+        <w:tab/>
+        <w:t xml:space="preserve">We see that </w:t>
+      </w:r>
+      <w:r>
+        <w:rPr>
+          <w:iCs/>
+        </w:rPr>
+        <w:t>Emily’s algorithm</w:t>
+      </w:r>
+      <w:r>
+        <w:rPr>
+          <w:iCs/>
+        </w:rPr>
+        <w:t xml:space="preserve"> </w:t>
+      </w:r>
+      <w:r>
+        <w:rPr>
+          <w:iCs/>
+        </w:rPr>
+        <w:t>decides CATS accurately</w:t>
+      </w:r>
+      <w:r>
+        <w:rPr>
+          <w:iCs/>
+        </w:rPr>
+        <w:t xml:space="preserve"> 60% of the times </w:t>
+      </w:r>
+      <w:r>
+        <w:rPr>
+          <w:iCs/>
+        </w:rPr>
+        <w:t xml:space="preserve">when the input is a cat </w:t>
+      </w:r>
+      <w:r>
+        <w:rPr>
+          <w:iCs/>
+        </w:rPr>
+        <w:t xml:space="preserve">(more than 1/2). However, </w:t>
+      </w:r>
+      <w:r>
+        <w:rPr>
+          <w:iCs/>
+        </w:rPr>
+        <w:t>it</w:t>
+      </w:r>
+      <w:r>
+        <w:rPr>
+          <w:iCs/>
+        </w:rPr>
+        <w:t xml:space="preserve"> rejects a picture correctly only 58% of the time. This means that </w:t>
+      </w:r>
+      <w:r>
+        <w:rPr>
+          <w:iCs/>
+        </w:rPr>
+        <w:t>there exists an uncertainty that it might incorrectly reject an input it’s supposed to accept.</w:t>
+      </w:r>
+      <w:r>
+        <w:rPr>
+          <w:iCs/>
+        </w:rPr>
+        <w:t xml:space="preserve"> </w:t>
+      </w:r>
+      <w:r>
+        <w:rPr>
+          <w:iCs/>
+        </w:rPr>
+        <w:t>So, Emily’s algorithm does not have the “one-sided error” which is characteristic of an algorithm that decides a language in RP. At this point, it is tempting to say that CATS is not in RP.</w:t>
+      </w:r>
+    </w:p>
+    <w:p>
+      <w:pPr>
+        <w:rPr>
+          <w:b/>
+          <w:bCs/>
+          <w:iCs/>
+        </w:rPr>
+      </w:pPr>
+      <w:r>
+        <w:rPr>
+          <w:iCs/>
+        </w:rPr>
+        <w:t xml:space="preserve">However, I doubt this answer a little bit because just because Emily’s algorithm doesn’t have the one-sided error doesn’t mean </w:t>
+      </w:r>
+      <w:r>
+        <w:rPr>
+          <w:iCs/>
+        </w:rPr>
+        <w:t xml:space="preserve">that an algorithm that does have this property that also decides CATS doesn’t exist. As such, </w:t>
+      </w:r>
+      <w:r>
+        <w:rPr>
+          <w:b/>
+          <w:bCs/>
+          <w:iCs/>
+        </w:rPr>
+        <w:t>my answer is that it might be, I just don’t have enough information to tell.</w:t>
+      </w:r>
+    </w:p>
+    <w:p>
+      <w:pPr>
+        <w:rPr>
+          <w:iCs/>
+        </w:rPr>
+      </w:pPr>
+    </w:p>
+    <w:p>
+      <w:pPr>
+        <w:rPr>
+          <w:b/>
+          <w:bCs/>
+          <w:iCs/>
+        </w:rPr>
+      </w:pPr>
+      <w:r>
+        <w:rPr>
+          <w:b/>
+          <w:bCs/>
           <w:iCs/>
         </w:rPr>
         <w:t xml:space="preserve">C) </w:t>
       </w:r>
       <w:r>
         <w:rPr>
+          <w:b/>
+          <w:bCs/>
           <w:iCs/>
         </w:rPr>
         <w:t>Explain</w:t>
       </w:r>
       <w:r>
         <w:rPr>
+          <w:b/>
+          <w:bCs/>
           <w:iCs/>
         </w:rPr>
         <w:t xml:space="preserve"> how you could </w:t>
       </w:r>
       <w:r>
         <w:rPr>
+          <w:b/>
+          <w:bCs/>
           <w:iCs/>
         </w:rPr>
         <w:t>reduce the error of Emily’s algorithm so that it is substantially more accurate.</w:t>
@@ -9151,116 +9193,237 @@
     </w:p>
     <w:p>
       <w:pPr>
-        <w:rPr>
-          <w:iCs/>
-        </w:rPr>
-      </w:pPr>
-    </w:p>
-    <w:p>
-      <w:pPr>
-        <w:rPr>
-          <w:iCs/>
-        </w:rPr>
-      </w:pPr>
-    </w:p>
-    <w:p>
-      <w:pPr>
-        <w:rPr>
-          <w:iCs/>
-        </w:rPr>
-      </w:pPr>
-    </w:p>
-    <w:p>
-      <w:pPr>
-        <w:rPr>
-          <w:iCs/>
-        </w:rPr>
-      </w:pPr>
-    </w:p>
-    <w:p>
-      <w:pPr>
-        <w:rPr>
-          <w:iCs/>
-        </w:rPr>
-      </w:pPr>
-    </w:p>
-    <w:p>
-      <w:pPr>
-        <w:rPr>
-          <w:iCs/>
-        </w:rPr>
-      </w:pPr>
-    </w:p>
-    <w:p>
-      <w:pPr>
-        <w:rPr>
-          <w:iCs/>
-        </w:rPr>
-      </w:pPr>
-    </w:p>
-    <w:p>
-      <w:pPr>
-        <w:rPr>
-          <w:iCs/>
-        </w:rPr>
-      </w:pPr>
-    </w:p>
-    <w:p>
-      <w:pPr>
-        <w:rPr>
-          <w:iCs/>
-        </w:rPr>
-      </w:pPr>
-    </w:p>
-    <w:p>
-      <w:pPr>
-        <w:rPr>
-          <w:iCs/>
-        </w:rPr>
-      </w:pPr>
-    </w:p>
-    <w:p>
-      <w:pPr>
-        <w:rPr>
-          <w:iCs/>
-        </w:rPr>
-      </w:pPr>
-    </w:p>
-    <w:p>
-      <w:pPr>
-        <w:rPr>
-          <w:iCs/>
-        </w:rPr>
-      </w:pPr>
-      <w:r>
-        <w:rPr>
+        <w:ind w:firstLine="720"/>
+        <w:rPr>
+          <w:iCs/>
+        </w:rPr>
+      </w:pPr>
+      <w:r>
+        <w:rPr>
+          <w:iCs/>
+        </w:rPr>
+        <w:t xml:space="preserve">Because the algorithm Emily came up with has an error rate </w:t>
+      </w:r>
+      <w:r>
+        <w:rPr>
+          <w:iCs/>
+        </w:rPr>
+        <w:t>that is</w:t>
+      </w:r>
+      <w:r>
+        <w:rPr>
+          <w:iCs/>
+        </w:rPr>
+        <w:t xml:space="preserve"> less than ½, we see</w:t>
+      </w:r>
+      <w:r>
+        <w:rPr>
+          <w:iCs/>
+        </w:rPr>
+        <w:t xml:space="preserve"> that as we run this algorithm multiple times, we can get this error rate to decrease exponentially. The first time, the chance that the machine makes an error is ½. The probability that the machine guesses it wrong a second time is (½)^2 = 1/</w:t>
+      </w:r>
+      <w:proofErr w:type="gramStart"/>
+      <w:r>
+        <w:rPr>
+          <w:iCs/>
+        </w:rPr>
+        <w:t>4 .</w:t>
+      </w:r>
+      <w:proofErr w:type="gramEnd"/>
+      <w:r>
+        <w:rPr>
+          <w:iCs/>
+        </w:rPr>
+        <w:t xml:space="preserve"> As such, the more we run, the smaller the error exponentially gets.</w:t>
+      </w:r>
+    </w:p>
+    <w:p>
+      <w:pPr>
+        <w:rPr>
+          <w:iCs/>
+        </w:rPr>
+      </w:pPr>
+    </w:p>
+    <w:p>
+      <w:pPr>
+        <w:rPr>
+          <w:b/>
+          <w:bCs/>
+          <w:iCs/>
+        </w:rPr>
+      </w:pPr>
+    </w:p>
+    <w:p>
+      <w:pPr>
+        <w:rPr>
+          <w:b/>
+          <w:bCs/>
+          <w:iCs/>
+        </w:rPr>
+      </w:pPr>
+    </w:p>
+    <w:p>
+      <w:pPr>
+        <w:rPr>
+          <w:b/>
+          <w:bCs/>
+          <w:iCs/>
+        </w:rPr>
+      </w:pPr>
+    </w:p>
+    <w:p>
+      <w:pPr>
+        <w:rPr>
+          <w:b/>
+          <w:bCs/>
+          <w:iCs/>
+        </w:rPr>
+      </w:pPr>
+    </w:p>
+    <w:p>
+      <w:pPr>
+        <w:rPr>
+          <w:b/>
+          <w:bCs/>
+          <w:iCs/>
+        </w:rPr>
+      </w:pPr>
+      <w:r>
+        <w:rPr>
+          <w:b/>
+          <w:bCs/>
           <w:iCs/>
         </w:rPr>
         <w:t>10. Which theorem from th</w:t>
       </w:r>
       <w:r>
         <w:rPr>
+          <w:b/>
+          <w:bCs/>
           <w:iCs/>
         </w:rPr>
         <w:t xml:space="preserve">e second half of the </w:t>
       </w:r>
       <w:r>
         <w:rPr>
+          <w:b/>
+          <w:bCs/>
           <w:iCs/>
         </w:rPr>
         <w:t>semester d</w:t>
       </w:r>
       <w:r>
         <w:rPr>
+          <w:b/>
+          <w:bCs/>
           <w:iCs/>
         </w:rPr>
         <w:t>id</w:t>
       </w:r>
       <w:r>
         <w:rPr>
+          <w:b/>
+          <w:bCs/>
           <w:iCs/>
         </w:rPr>
         <w:t xml:space="preserve"> you find the most interesting? Why?</w:t>
+      </w:r>
+    </w:p>
+    <w:p>
+      <w:pPr>
+        <w:rPr>
+          <w:iCs/>
+        </w:rPr>
+      </w:pPr>
+    </w:p>
+    <w:p>
+      <w:pPr>
+        <w:rPr>
+          <w:iCs/>
+        </w:rPr>
+      </w:pPr>
+      <w:r>
+        <w:rPr>
+          <w:iCs/>
+        </w:rPr>
+        <w:tab/>
+        <w:t xml:space="preserve">After </w:t>
+      </w:r>
+      <w:r>
+        <w:rPr>
+          <w:iCs/>
+        </w:rPr>
+        <w:t xml:space="preserve">working on </w:t>
+      </w:r>
+      <w:r>
+        <w:rPr>
+          <w:iCs/>
+        </w:rPr>
+        <w:t xml:space="preserve">problem number 5, I think my favorite theorem is </w:t>
+      </w:r>
+      <w:r>
+        <w:rPr>
+          <w:b/>
+          <w:bCs/>
+          <w:iCs/>
+        </w:rPr>
+        <w:t>theorem 7.37</w:t>
+      </w:r>
+      <w:r>
+        <w:rPr>
+          <w:iCs/>
+        </w:rPr>
+        <w:t>,</w:t>
+      </w:r>
+      <w:r>
+        <w:rPr>
+          <w:iCs/>
+        </w:rPr>
+        <w:t xml:space="preserve"> which says </w:t>
+      </w:r>
+      <w:r>
+        <w:rPr>
+          <w:iCs/>
+        </w:rPr>
+        <w:t>that SAT is NP-complete</w:t>
+      </w:r>
+      <w:r>
+        <w:rPr>
+          <w:iCs/>
+        </w:rPr>
+        <w:t>, and the corollary that follows,</w:t>
+      </w:r>
+      <w:r>
+        <w:rPr>
+          <w:b/>
+          <w:bCs/>
+          <w:iCs/>
+        </w:rPr>
+        <w:t xml:space="preserve"> corollary 7.42</w:t>
+      </w:r>
+      <w:r>
+        <w:rPr>
+          <w:iCs/>
+        </w:rPr>
+        <w:t>, which says 3SAT is NP-compl</w:t>
+      </w:r>
+      <w:r>
+        <w:rPr>
+          <w:iCs/>
+        </w:rPr>
+        <w:t>e</w:t>
+      </w:r>
+      <w:r>
+        <w:rPr>
+          <w:iCs/>
+        </w:rPr>
+        <w:t xml:space="preserve">te. What I like about these 2 </w:t>
+      </w:r>
+      <w:r>
+        <w:rPr>
+          <w:iCs/>
+        </w:rPr>
+        <w:t>problems is that they can be easily mapped to a lot of problems that we try to prove the NP-completeness of. This is because a lot of problems are solved just by examining some Boolean expression. If such Boolean expression evaluates to true then accept, if not then reject. SAT and 3SAT deal with exactly this, that’s why they are so useful in proving NP-completeness.</w:t>
       </w:r>
     </w:p>
     <w:sectPr>
@@ -10877,6 +11040,7 @@
   <w:style w:type="character" w:default="1" w:styleId="DefaultParagraphFont">
     <w:name w:val="Default Paragraph Font"/>
     <w:uiPriority w:val="1"/>
+    <w:semiHidden/>
     <w:unhideWhenUsed/>
   </w:style>
   <w:style w:type="table" w:default="1" w:styleId="TableNormal">
@@ -11217,4 +11381,16 @@
     </a:ext>
   </a:extLst>
 </a:theme>
+</file>
+
+<file path=customXml/item1.xml><?xml version="1.0" encoding="utf-8"?>
+<b:Sources xmlns:b="http://schemas.openxmlformats.org/officeDocument/2006/bibliography" xmlns="http://schemas.openxmlformats.org/officeDocument/2006/bibliography" SelectedStyle="\APASixthEditionOfficeOnline.xsl" StyleName="APA" Version="6"/>
+</file>
+
+<file path=customXml/itemProps1.xml><?xml version="1.0" encoding="utf-8"?>
+<ds:datastoreItem xmlns:ds="http://schemas.openxmlformats.org/officeDocument/2006/customXml" ds:itemID="{B0079E35-D369-41ED-A88C-DCCB61FF3FCC}">
+  <ds:schemaRefs>
+    <ds:schemaRef ds:uri="http://schemas.openxmlformats.org/officeDocument/2006/bibliography"/>
+  </ds:schemaRefs>
+</ds:datastoreItem>
 </file>
</xml_diff>